<commit_message>
portfolio website link update
</commit_message>
<xml_diff>
--- a/Images/Resume_Akash.docx
+++ b/Images/Resume_Akash.docx
@@ -3024,8 +3024,6 @@
         </w:rPr>
         <w:fldChar w:fldCharType="end"/>
       </w:r>
-      <w:bookmarkStart w:id="0" w:name="_GoBack"/>
-      <w:bookmarkEnd w:id="0"/>
     </w:p>
     <w:p>
       <w:pPr>
@@ -3440,51 +3438,27 @@
       </w:r>
       <w:r>
         <w:rPr>
-          <w:rFonts w:hint="default" w:ascii="Calibri" w:hAnsi="Calibri" w:eastAsia="Calibri" w:cs="Calibri"/>
-          <w:b w:val="0"/>
-          <w:i w:val="0"/>
-          <w:smallCaps w:val="0"/>
-          <w:strike w:val="0"/>
-          <w:color w:val="000000"/>
-          <w:sz w:val="21"/>
-          <w:szCs w:val="21"/>
-          <w:u w:val="none"/>
-          <w:shd w:val="clear" w:fill="auto"/>
-          <w:vertAlign w:val="baseline"/>
+          <w:rFonts w:hint="default"/>
+          <w:color w:val="0000FF"/>
+          <w:u w:val="single"/>
           <w:lang w:val="en-US"/>
         </w:rPr>
         <w:fldChar w:fldCharType="begin"/>
       </w:r>
       <w:r>
         <w:rPr>
-          <w:rFonts w:hint="default" w:ascii="Calibri" w:hAnsi="Calibri" w:eastAsia="Calibri" w:cs="Calibri"/>
-          <w:b w:val="0"/>
-          <w:i w:val="0"/>
-          <w:smallCaps w:val="0"/>
-          <w:strike w:val="0"/>
-          <w:color w:val="000000"/>
-          <w:sz w:val="21"/>
-          <w:szCs w:val="21"/>
-          <w:u w:val="none"/>
-          <w:shd w:val="clear" w:fill="auto"/>
-          <w:vertAlign w:val="baseline"/>
-          <w:lang w:val="en-US"/>
-        </w:rPr>
-        <w:instrText xml:space="preserve"> HYPERLINK "https://akashweb005.netlify.app" </w:instrText>
-      </w:r>
-      <w:r>
-        <w:rPr>
-          <w:rFonts w:hint="default" w:ascii="Calibri" w:hAnsi="Calibri" w:eastAsia="Calibri" w:cs="Calibri"/>
-          <w:b w:val="0"/>
-          <w:i w:val="0"/>
-          <w:smallCaps w:val="0"/>
-          <w:strike w:val="0"/>
-          <w:color w:val="000000"/>
-          <w:sz w:val="21"/>
-          <w:szCs w:val="21"/>
-          <w:u w:val="none"/>
-          <w:shd w:val="clear" w:fill="auto"/>
-          <w:vertAlign w:val="baseline"/>
+          <w:rFonts w:hint="default"/>
+          <w:color w:val="0000FF"/>
+          <w:u w:val="single"/>
+          <w:lang w:val="en-US"/>
+        </w:rPr>
+        <w:instrText xml:space="preserve"> HYPERLINK "https://akashpandeyweb.netlify.app" </w:instrText>
+      </w:r>
+      <w:r>
+        <w:rPr>
+          <w:rFonts w:hint="default"/>
+          <w:color w:val="0000FF"/>
+          <w:u w:val="single"/>
           <w:lang w:val="en-US"/>
         </w:rPr>
         <w:fldChar w:fldCharType="separate"/>
@@ -3492,33 +3466,16 @@
       <w:r>
         <w:rPr>
           <w:rStyle w:val="10"/>
-          <w:rFonts w:hint="default" w:ascii="Calibri" w:hAnsi="Calibri" w:eastAsia="Calibri" w:cs="Calibri"/>
-          <w:b w:val="0"/>
-          <w:i w:val="0"/>
-          <w:smallCaps w:val="0"/>
-          <w:strike w:val="0"/>
-          <w:color w:val="000000"/>
-          <w:sz w:val="21"/>
-          <w:szCs w:val="21"/>
-          <w:shd w:val="clear" w:fill="auto"/>
-          <w:vertAlign w:val="baseline"/>
+          <w:rFonts w:hint="default"/>
           <w:lang w:val="en-US"/>
         </w:rPr>
         <w:t>Portfolio</w:t>
       </w:r>
       <w:r>
         <w:rPr>
-          <w:rFonts w:hint="default" w:ascii="Calibri" w:hAnsi="Calibri" w:eastAsia="Calibri" w:cs="Calibri"/>
-          <w:b w:val="0"/>
-          <w:i w:val="0"/>
-          <w:smallCaps w:val="0"/>
-          <w:strike w:val="0"/>
-          <w:color w:val="000000"/>
-          <w:sz w:val="21"/>
-          <w:szCs w:val="21"/>
-          <w:u w:val="none"/>
-          <w:shd w:val="clear" w:fill="auto"/>
-          <w:vertAlign w:val="baseline"/>
+          <w:rFonts w:hint="default"/>
+          <w:color w:val="0000FF"/>
+          <w:u w:val="single"/>
           <w:lang w:val="en-US"/>
         </w:rPr>
         <w:fldChar w:fldCharType="end"/>
@@ -4021,6 +3978,8 @@
         </w:rPr>
         <w:fldChar w:fldCharType="end"/>
       </w:r>
+      <w:bookmarkStart w:id="0" w:name="_GoBack"/>
+      <w:bookmarkEnd w:id="0"/>
     </w:p>
     <w:p>
       <w:pPr>

</xml_diff>

<commit_message>
updated projects and some styles
</commit_message>
<xml_diff>
--- a/Images/Resume_Akash.docx
+++ b/Images/Resume_Akash.docx
@@ -2566,7 +2566,7 @@
           <w:rtl w:val="0"/>
           <w:lang w:val="en-US"/>
         </w:rPr>
-        <w:t>YelpCamp</w:t>
+        <w:t>Globetia</w:t>
       </w:r>
       <w:r>
         <w:rPr>
@@ -2799,38 +2799,21 @@
       </w:pPr>
       <w:r>
         <w:rPr>
-          <w:rFonts w:ascii="Calibri" w:hAnsi="Calibri" w:eastAsia="Calibri" w:cs="Calibri"/>
-          <w:b w:val="0"/>
-          <w:i w:val="0"/>
-          <w:smallCaps w:val="0"/>
-          <w:strike w:val="0"/>
-          <w:color w:val="000000"/>
-          <w:sz w:val="21"/>
-          <w:szCs w:val="21"/>
-          <w:u w:val="none"/>
-          <w:shd w:val="clear" w:fill="auto"/>
-          <w:vertAlign w:val="baseline"/>
-          <w:rtl w:val="0"/>
-        </w:rPr>
-        <w:t xml:space="preserve">Developed a </w:t>
-      </w:r>
-      <w:r>
-        <w:rPr>
-          <w:rFonts w:hint="default" w:ascii="Calibri" w:hAnsi="Calibri" w:eastAsia="Calibri" w:cs="Calibri"/>
-          <w:b w:val="0"/>
-          <w:i w:val="0"/>
-          <w:smallCaps w:val="0"/>
-          <w:strike w:val="0"/>
-          <w:color w:val="000000"/>
-          <w:sz w:val="21"/>
-          <w:szCs w:val="21"/>
-          <w:u w:val="none"/>
-          <w:shd w:val="clear" w:fill="auto"/>
-          <w:vertAlign w:val="baseline"/>
-          <w:rtl w:val="0"/>
-          <w:lang w:val="en-US"/>
-        </w:rPr>
-        <w:t>full stack website that provides access and information about campgrounds all across the world</w:t>
+          <w:rFonts w:hint="default" w:ascii="Calibri" w:hAnsi="Calibri" w:eastAsia="Calibri" w:cs="Calibri"/>
+          <w:b w:val="0"/>
+          <w:i w:val="0"/>
+          <w:smallCaps w:val="0"/>
+          <w:strike w:val="0"/>
+          <w:color w:val="000000"/>
+          <w:sz w:val="21"/>
+          <w:szCs w:val="21"/>
+          <w:u w:val="none"/>
+          <w:shd w:val="clear" w:fill="auto"/>
+          <w:vertAlign w:val="baseline"/>
+          <w:rtl w:val="0"/>
+          <w:lang w:val="en-US"/>
+        </w:rPr>
+        <w:t>A community driven full stack project to find and upload campground, trekking and safari sites across the globe.</w:t>
       </w:r>
     </w:p>
     <w:p>
@@ -2884,7 +2867,7 @@
           <w:rtl w:val="0"/>
           <w:lang w:val="en-US"/>
         </w:rPr>
-        <w:t>Made using HTML, CSS (Bootstrap), Javascript [Frontend], and Node.js, Express.js, MongoDB [Backend]</w:t>
+        <w:t>Made using HTML, CSS (Bootstrap), Javascript, and Node.js, Express.js, MongoDB</w:t>
       </w:r>
     </w:p>
     <w:p>
@@ -2937,7 +2920,7 @@
           <w:vertAlign w:val="baseline"/>
           <w:lang w:val="en-US"/>
         </w:rPr>
-        <w:t>GitHub -</w:t>
+        <w:t>Website Live Link -</w:t>
       </w:r>
       <w:r>
         <w:rPr>
@@ -2971,7 +2954,7 @@
           <w:vertAlign w:val="baseline"/>
           <w:lang w:val="en-US"/>
         </w:rPr>
-        <w:instrText xml:space="preserve"> HYPERLINK "https://github.com/Akash-YS05/Project-YelpCamp" </w:instrText>
+        <w:instrText xml:space="preserve"> HYPERLINK "https://globetia.onrender.com" </w:instrText>
       </w:r>
       <w:r>
         <w:rPr>
@@ -2992,20 +2975,19 @@
       </w:r>
       <w:r>
         <w:rPr>
-          <w:rStyle w:val="11"/>
-          <w:rFonts w:hint="default" w:ascii="Calibri" w:hAnsi="Calibri" w:eastAsia="Calibri" w:cs="Calibri"/>
-          <w:b w:val="0"/>
-          <w:i w:val="0"/>
-          <w:smallCaps w:val="0"/>
-          <w:strike w:val="0"/>
-          <w:color w:val="000000"/>
-          <w:sz w:val="21"/>
-          <w:szCs w:val="21"/>
-          <w:shd w:val="clear" w:fill="auto"/>
-          <w:vertAlign w:val="baseline"/>
-          <w:lang w:val="en-US"/>
-        </w:rPr>
-        <w:t xml:space="preserve"> Source Code</w:t>
+          <w:rStyle w:val="10"/>
+          <w:rFonts w:hint="default" w:ascii="Calibri" w:hAnsi="Calibri" w:eastAsia="Calibri" w:cs="Calibri"/>
+          <w:b w:val="0"/>
+          <w:i w:val="0"/>
+          <w:smallCaps w:val="0"/>
+          <w:strike w:val="0"/>
+          <w:sz w:val="21"/>
+          <w:szCs w:val="21"/>
+          <w:shd w:val="clear" w:fill="auto"/>
+          <w:vertAlign w:val="baseline"/>
+          <w:lang w:val="en-US"/>
+        </w:rPr>
+        <w:t>Link</w:t>
       </w:r>
       <w:r>
         <w:rPr>
@@ -3998,7 +3980,7 @@
           <w:vertAlign w:val="baseline"/>
           <w:lang w:val="en-US"/>
         </w:rPr>
-        <w:t>Project Link</w:t>
+        <w:t>Link</w:t>
       </w:r>
       <w:r>
         <w:rPr>
@@ -4252,112 +4234,42 @@
           <w:rtl w:val="0"/>
           <w:lang w:val="en-US"/>
         </w:rPr>
-        <w:t xml:space="preserve">MERN, </w:t>
-      </w:r>
-      <w:r>
-        <w:rPr>
-          <w:rFonts w:ascii="Calibri" w:hAnsi="Calibri" w:eastAsia="Calibri" w:cs="Calibri"/>
-          <w:b w:val="0"/>
-          <w:i w:val="0"/>
-          <w:smallCaps w:val="0"/>
-          <w:strike w:val="0"/>
-          <w:color w:val="000000"/>
-          <w:sz w:val="21"/>
-          <w:szCs w:val="21"/>
-          <w:u w:val="none"/>
-          <w:shd w:val="clear" w:fill="auto"/>
-          <w:vertAlign w:val="baseline"/>
-          <w:rtl w:val="0"/>
-        </w:rPr>
-        <w:t>JavaScript,  SQL,</w:t>
-      </w:r>
-      <w:r>
-        <w:rPr>
-          <w:rFonts w:hint="default" w:ascii="Calibri" w:hAnsi="Calibri" w:eastAsia="Calibri" w:cs="Calibri"/>
-          <w:b w:val="0"/>
-          <w:i w:val="0"/>
-          <w:smallCaps w:val="0"/>
-          <w:strike w:val="0"/>
-          <w:color w:val="000000"/>
-          <w:sz w:val="21"/>
-          <w:szCs w:val="21"/>
-          <w:u w:val="none"/>
-          <w:shd w:val="clear" w:fill="auto"/>
-          <w:vertAlign w:val="baseline"/>
-          <w:rtl w:val="0"/>
-          <w:lang w:val="en-US"/>
-        </w:rPr>
-        <w:t xml:space="preserve"> </w:t>
-      </w:r>
-      <w:r>
-        <w:rPr>
-          <w:rFonts w:ascii="Calibri" w:hAnsi="Calibri" w:eastAsia="Calibri" w:cs="Calibri"/>
-          <w:b w:val="0"/>
-          <w:i w:val="0"/>
-          <w:smallCaps w:val="0"/>
-          <w:strike w:val="0"/>
-          <w:color w:val="000000"/>
-          <w:sz w:val="21"/>
-          <w:szCs w:val="21"/>
-          <w:u w:val="none"/>
-          <w:shd w:val="clear" w:fill="auto"/>
-          <w:vertAlign w:val="baseline"/>
-          <w:rtl w:val="0"/>
-        </w:rPr>
-        <w:t>C</w:t>
-      </w:r>
-      <w:r>
-        <w:rPr>
-          <w:rFonts w:hint="default" w:ascii="Calibri" w:hAnsi="Calibri" w:eastAsia="Calibri" w:cs="Calibri"/>
-          <w:b w:val="0"/>
-          <w:i w:val="0"/>
-          <w:smallCaps w:val="0"/>
-          <w:strike w:val="0"/>
-          <w:color w:val="000000"/>
-          <w:sz w:val="21"/>
-          <w:szCs w:val="21"/>
-          <w:u w:val="none"/>
-          <w:shd w:val="clear" w:fill="auto"/>
-          <w:vertAlign w:val="baseline"/>
-          <w:rtl w:val="0"/>
-          <w:lang w:val="en-US"/>
-        </w:rPr>
-        <w:t>/C</w:t>
-      </w:r>
-      <w:r>
-        <w:rPr>
-          <w:rFonts w:ascii="Calibri" w:hAnsi="Calibri" w:eastAsia="Calibri" w:cs="Calibri"/>
-          <w:b w:val="0"/>
-          <w:i w:val="0"/>
-          <w:smallCaps w:val="0"/>
-          <w:strike w:val="0"/>
-          <w:color w:val="000000"/>
-          <w:sz w:val="21"/>
-          <w:szCs w:val="21"/>
-          <w:u w:val="none"/>
-          <w:shd w:val="clear" w:fill="auto"/>
-          <w:vertAlign w:val="baseline"/>
-          <w:rtl w:val="0"/>
-        </w:rPr>
-        <w:t>++, Python,</w:t>
-      </w:r>
-      <w:r>
-        <w:rPr>
-          <w:rFonts w:hint="default" w:ascii="Calibri" w:hAnsi="Calibri" w:eastAsia="Calibri" w:cs="Calibri"/>
-          <w:b w:val="0"/>
-          <w:i w:val="0"/>
-          <w:smallCaps w:val="0"/>
-          <w:strike w:val="0"/>
-          <w:color w:val="000000"/>
-          <w:sz w:val="21"/>
-          <w:szCs w:val="21"/>
-          <w:u w:val="none"/>
-          <w:shd w:val="clear" w:fill="auto"/>
-          <w:vertAlign w:val="baseline"/>
-          <w:rtl w:val="0"/>
-          <w:lang w:val="en-US"/>
-        </w:rPr>
-        <w:t xml:space="preserve"> Blockchain Development</w:t>
+        <w:t>MERN, Nextjs, Typescript</w:t>
+      </w:r>
+      <w:r>
+        <w:rPr>
+          <w:rFonts w:ascii="Calibri" w:hAnsi="Calibri" w:eastAsia="Calibri" w:cs="Calibri"/>
+          <w:b w:val="0"/>
+          <w:i w:val="0"/>
+          <w:smallCaps w:val="0"/>
+          <w:strike w:val="0"/>
+          <w:color w:val="000000"/>
+          <w:sz w:val="21"/>
+          <w:szCs w:val="21"/>
+          <w:u w:val="none"/>
+          <w:shd w:val="clear" w:fill="auto"/>
+          <w:vertAlign w:val="baseline"/>
+          <w:rtl w:val="0"/>
+        </w:rPr>
+        <w:t>,  SQL,</w:t>
+      </w:r>
+      <w:r>
+        <w:rPr>
+          <w:rFonts w:hint="default" w:ascii="Calibri" w:hAnsi="Calibri" w:eastAsia="Calibri" w:cs="Calibri"/>
+          <w:b w:val="0"/>
+          <w:i w:val="0"/>
+          <w:smallCaps w:val="0"/>
+          <w:strike w:val="0"/>
+          <w:color w:val="000000"/>
+          <w:sz w:val="21"/>
+          <w:szCs w:val="21"/>
+          <w:u w:val="none"/>
+          <w:shd w:val="clear" w:fill="auto"/>
+          <w:vertAlign w:val="baseline"/>
+          <w:rtl w:val="0"/>
+          <w:lang w:val="en-US"/>
+        </w:rPr>
+        <w:t xml:space="preserve"> Solidity</w:t>
       </w:r>
     </w:p>
     <w:p>
@@ -4485,10 +4397,8 @@
           <w:rtl w:val="0"/>
           <w:lang w:val="en-US"/>
         </w:rPr>
-        <w:t>, Material UI</w:t>
-      </w:r>
-      <w:bookmarkStart w:id="0" w:name="_GoBack"/>
-      <w:bookmarkEnd w:id="0"/>
+        <w:t>, Tailwind, Material UI</w:t>
+      </w:r>
     </w:p>
     <w:p>
       <w:pPr>
@@ -4757,84 +4667,6 @@
         <w:jc w:val="left"/>
         <w:rPr>
           <w:rFonts w:hint="default" w:ascii="Calibri" w:hAnsi="Calibri" w:eastAsia="Calibri" w:cs="Calibri"/>
-          <w:b w:val="0"/>
-          <w:i w:val="0"/>
-          <w:smallCaps w:val="0"/>
-          <w:strike w:val="0"/>
-          <w:color w:val="000000"/>
-          <w:sz w:val="21"/>
-          <w:szCs w:val="21"/>
-          <w:u w:val="none"/>
-          <w:shd w:val="clear" w:fill="auto"/>
-          <w:vertAlign w:val="baseline"/>
-          <w:rtl w:val="0"/>
-          <w:lang w:val="en-US"/>
-        </w:rPr>
-      </w:pPr>
-      <w:r>
-        <w:rPr>
-          <w:rFonts w:hint="default" w:ascii="Calibri" w:hAnsi="Calibri" w:eastAsia="Calibri" w:cs="Calibri"/>
-          <w:b/>
-          <w:bCs/>
-          <w:i w:val="0"/>
-          <w:smallCaps w:val="0"/>
-          <w:strike w:val="0"/>
-          <w:color w:val="000000"/>
-          <w:sz w:val="21"/>
-          <w:szCs w:val="21"/>
-          <w:u w:val="none"/>
-          <w:shd w:val="clear" w:fill="auto"/>
-          <w:vertAlign w:val="baseline"/>
-          <w:rtl w:val="0"/>
-          <w:lang w:val="en-US"/>
-        </w:rPr>
-        <w:t>CodeChef</w:t>
-      </w:r>
-      <w:r>
-        <w:rPr>
-          <w:rFonts w:hint="default" w:ascii="Calibri" w:hAnsi="Calibri" w:eastAsia="Calibri" w:cs="Calibri"/>
-          <w:b w:val="0"/>
-          <w:i w:val="0"/>
-          <w:smallCaps w:val="0"/>
-          <w:strike w:val="0"/>
-          <w:color w:val="000000"/>
-          <w:sz w:val="21"/>
-          <w:szCs w:val="21"/>
-          <w:u w:val="none"/>
-          <w:shd w:val="clear" w:fill="auto"/>
-          <w:vertAlign w:val="baseline"/>
-          <w:rtl w:val="0"/>
-          <w:lang w:val="en-US"/>
-        </w:rPr>
-        <w:t xml:space="preserve"> - Learn C Pro</w:t>
-      </w:r>
-    </w:p>
-    <w:p>
-      <w:pPr>
-        <w:keepNext w:val="0"/>
-        <w:keepLines w:val="0"/>
-        <w:pageBreakBefore w:val="0"/>
-        <w:widowControl/>
-        <w:pBdr>
-          <w:top w:val="none" w:color="auto" w:sz="0" w:space="0"/>
-          <w:left w:val="none" w:color="auto" w:sz="0" w:space="0"/>
-          <w:bottom w:val="none" w:color="auto" w:sz="0" w:space="0"/>
-          <w:right w:val="none" w:color="auto" w:sz="0" w:space="0"/>
-          <w:between w:val="none" w:color="auto" w:sz="0" w:space="0"/>
-        </w:pBdr>
-        <w:shd w:val="clear" w:fill="auto"/>
-        <w:tabs>
-          <w:tab w:val="left" w:pos="360"/>
-          <w:tab w:val="left" w:pos="2070"/>
-          <w:tab w:val="left" w:pos="5760"/>
-          <w:tab w:val="left" w:pos="7920"/>
-          <w:tab w:val="right" w:pos="10780"/>
-        </w:tabs>
-        <w:spacing w:before="0" w:after="0" w:line="240" w:lineRule="auto"/>
-        <w:ind w:left="0" w:right="0" w:firstLine="0"/>
-        <w:jc w:val="left"/>
-        <w:rPr>
-          <w:rFonts w:hint="default" w:ascii="Calibri" w:hAnsi="Calibri" w:eastAsia="Calibri" w:cs="Calibri"/>
           <w:b/>
           <w:i w:val="0"/>
           <w:smallCaps w:val="0"/>
@@ -4849,6 +4681,61 @@
           <w:lang w:val="en-US"/>
         </w:rPr>
       </w:pPr>
+      <w:r>
+        <w:rPr>
+          <w:rFonts w:hint="default" w:ascii="Calibri" w:hAnsi="Calibri" w:eastAsia="Calibri" w:cs="Calibri"/>
+          <w:b/>
+          <w:bCs/>
+          <w:i w:val="0"/>
+          <w:smallCaps w:val="0"/>
+          <w:strike w:val="0"/>
+          <w:color w:val="000000"/>
+          <w:sz w:val="21"/>
+          <w:szCs w:val="21"/>
+          <w:u w:val="none"/>
+          <w:shd w:val="clear" w:fill="auto"/>
+          <w:vertAlign w:val="baseline"/>
+          <w:rtl w:val="0"/>
+          <w:lang w:val="en-US"/>
+        </w:rPr>
+        <w:t xml:space="preserve">The Web Developmer Bootcamp (Colt Steele) </w:t>
+      </w:r>
+      <w:r>
+        <w:rPr>
+          <w:rFonts w:hint="default" w:ascii="Calibri" w:hAnsi="Calibri" w:eastAsia="Calibri" w:cs="Calibri"/>
+          <w:b w:val="0"/>
+          <w:i w:val="0"/>
+          <w:smallCaps w:val="0"/>
+          <w:strike w:val="0"/>
+          <w:color w:val="000000"/>
+          <w:sz w:val="21"/>
+          <w:szCs w:val="21"/>
+          <w:u w:val="none"/>
+          <w:shd w:val="clear" w:fill="auto"/>
+          <w:vertAlign w:val="baseline"/>
+          <w:lang w:val="en-US"/>
+        </w:rPr>
+        <w:t>- Completion</w:t>
+      </w:r>
+      <w:bookmarkStart w:id="0" w:name="_GoBack"/>
+      <w:bookmarkEnd w:id="0"/>
+      <w:r>
+        <w:rPr>
+          <w:rFonts w:hint="default" w:ascii="Calibri" w:hAnsi="Calibri" w:eastAsia="Calibri" w:cs="Calibri"/>
+          <w:b w:val="0"/>
+          <w:i w:val="0"/>
+          <w:smallCaps w:val="0"/>
+          <w:strike w:val="0"/>
+          <w:color w:val="000000"/>
+          <w:sz w:val="21"/>
+          <w:szCs w:val="21"/>
+          <w:u w:val="none"/>
+          <w:shd w:val="clear" w:fill="auto"/>
+          <w:vertAlign w:val="baseline"/>
+          <w:lang w:val="en-US"/>
+        </w:rPr>
+        <w:t>Certificate</w:t>
+      </w:r>
     </w:p>
     <w:sectPr>
       <w:headerReference r:id="rId3" w:type="default"/>
@@ -6239,16 +6126,4 @@
     </a:lnDef>
   </a:objectDefaults>
 </a:theme>
-</file>
-
-<file path=customXml/item1.xml><?xml version="1.0" encoding="utf-8"?>
-<go:gDocsCustomXmlDataStorage xmlns:go="http://customooxmlschemas.google.com/" xmlns:r="http://schemas.openxmlformats.org/officeDocument/2006/relationships" uri="GoogleDocsCustomDataVersion2">
-  <go:docsCustomData xmlns:go="http://customooxmlschemas.google.com/" roundtripDataSignature="AMtx7mhmaG7gYq3Nl1XVp81qBbGayw4t1A==">CgMxLjA4AHIhMVJIZHJfOUFKNTNCbnF4NGRRNVZPUWc3T3hyS0FBd3Jo</go:docsCustomData>
-</go:gDocsCustomXmlDataStorage>
-</file>
-
-<file path=customXml/itemProps1.xml><?xml version="1.0" encoding="utf-8"?>
-<ds:datastoreItem xmlns:ds="http://schemas.openxmlformats.org/officeDocument/2006/customXml" ds:itemID="{11111111-1234-1234-1234-123412341234}">
-  <ds:schemaRefs/>
-</ds:datastoreItem>
 </file>
</xml_diff>